<commit_message>
Scrum meeting template updated
</commit_message>
<xml_diff>
--- a/Scrum Meetings/SCRUM-MEETING 7.docx
+++ b/Scrum Meetings/SCRUM-MEETING 7.docx
@@ -775,17 +775,8 @@
                 <w:rFonts w:ascii="Times New Roman" w:eastAsia="Times New Roman" w:hAnsi="Times New Roman" w:cs="Times New Roman"/>
                 <w:spacing w:val="-1"/>
               </w:rPr>
-              <w:t xml:space="preserve">Redirected user to appropriate page after </w:t>
-            </w:r>
-            <w:proofErr w:type="gramStart"/>
-            <w:r>
-              <w:rPr>
-                <w:rFonts w:ascii="Times New Roman" w:eastAsia="Times New Roman" w:hAnsi="Times New Roman" w:cs="Times New Roman"/>
-                <w:spacing w:val="-1"/>
-              </w:rPr>
-              <w:t>login</w:t>
-            </w:r>
-            <w:proofErr w:type="gramEnd"/>
+              <w:t>Redirected user to appropriate page after login</w:t>
+            </w:r>
           </w:p>
           <w:p>
             <w:pPr>
@@ -1022,31 +1013,24 @@
                 <w:rFonts w:ascii="Times New Roman" w:eastAsia="Times New Roman" w:hAnsi="Times New Roman" w:cs="Times New Roman"/>
                 <w:spacing w:val="-1"/>
               </w:rPr>
-              <w:t>Modified routes between back-end and front-end added code to routes enabling position type feature.</w:t>
-            </w:r>
-          </w:p>
-          <w:p>
-            <w:pPr>
-              <w:rPr>
-                <w:rFonts w:ascii="Times New Roman" w:eastAsia="Times New Roman" w:hAnsi="Times New Roman" w:cs="Times New Roman"/>
-                <w:spacing w:val="-1"/>
-              </w:rPr>
-            </w:pPr>
-            <w:r>
-              <w:rPr>
-                <w:rFonts w:ascii="Times New Roman" w:eastAsia="Times New Roman" w:hAnsi="Times New Roman" w:cs="Times New Roman"/>
-                <w:spacing w:val="-1"/>
-              </w:rPr>
-              <w:t xml:space="preserve">Created login signup and teacher schemas as well as Mongo DB collections. </w:t>
-            </w:r>
-          </w:p>
-          <w:p>
-            <w:pPr>
-              <w:rPr>
-                <w:rFonts w:ascii="Times New Roman" w:eastAsia="Times New Roman" w:hAnsi="Times New Roman" w:cs="Times New Roman"/>
-                <w:spacing w:val="-1"/>
-              </w:rPr>
-            </w:pPr>
+              <w:t xml:space="preserve"> Worked </w:t>
+            </w:r>
+            <w:proofErr w:type="gramStart"/>
+            <w:r>
+              <w:rPr>
+                <w:rFonts w:ascii="Times New Roman" w:eastAsia="Times New Roman" w:hAnsi="Times New Roman" w:cs="Times New Roman"/>
+                <w:spacing w:val="-1"/>
+              </w:rPr>
+              <w:t>on  student</w:t>
+            </w:r>
+            <w:proofErr w:type="gramEnd"/>
+            <w:r>
+              <w:rPr>
+                <w:rFonts w:ascii="Times New Roman" w:eastAsia="Times New Roman" w:hAnsi="Times New Roman" w:cs="Times New Roman"/>
+                <w:spacing w:val="-1"/>
+              </w:rPr>
+              <w:t xml:space="preserve"> enrollment functions and displaying available courses. Developed backend route to enrol student in a course. Re-populated database with course descriptions. </w:t>
+            </w:r>
           </w:p>
         </w:tc>
       </w:tr>
@@ -1159,38 +1143,38 @@
                 <w:rFonts w:ascii="Times New Roman" w:eastAsia="Times New Roman" w:hAnsi="Times New Roman" w:cs="Times New Roman"/>
                 <w:spacing w:val="-1"/>
               </w:rPr>
+              <w:t>I</w:t>
+            </w:r>
+            <w:r>
+              <w:rPr>
+                <w:rFonts w:ascii="Times New Roman" w:eastAsia="Times New Roman" w:hAnsi="Times New Roman" w:cs="Times New Roman"/>
+                <w:spacing w:val="-1"/>
+              </w:rPr>
+              <w:t xml:space="preserve">mplemented code to retrieve code from </w:t>
+            </w:r>
+            <w:proofErr w:type="gramStart"/>
+            <w:r>
+              <w:rPr>
+                <w:rFonts w:ascii="Times New Roman" w:eastAsia="Times New Roman" w:hAnsi="Times New Roman" w:cs="Times New Roman"/>
+                <w:spacing w:val="-1"/>
+              </w:rPr>
+              <w:t>database</w:t>
+            </w:r>
+            <w:proofErr w:type="gramEnd"/>
+          </w:p>
+          <w:p>
+            <w:pPr>
+              <w:rPr>
+                <w:rFonts w:ascii="Times New Roman" w:eastAsia="Times New Roman" w:hAnsi="Times New Roman" w:cs="Times New Roman"/>
+                <w:spacing w:val="-1"/>
+              </w:rPr>
+            </w:pPr>
+            <w:r>
+              <w:rPr>
+                <w:rFonts w:ascii="Times New Roman" w:eastAsia="Times New Roman" w:hAnsi="Times New Roman" w:cs="Times New Roman"/>
+                <w:spacing w:val="-1"/>
+              </w:rPr>
               <w:lastRenderedPageBreak/>
-              <w:t>I</w:t>
-            </w:r>
-            <w:r>
-              <w:rPr>
-                <w:rFonts w:ascii="Times New Roman" w:eastAsia="Times New Roman" w:hAnsi="Times New Roman" w:cs="Times New Roman"/>
-                <w:spacing w:val="-1"/>
-              </w:rPr>
-              <w:t xml:space="preserve">mplemented code to retrieve code from </w:t>
-            </w:r>
-            <w:proofErr w:type="gramStart"/>
-            <w:r>
-              <w:rPr>
-                <w:rFonts w:ascii="Times New Roman" w:eastAsia="Times New Roman" w:hAnsi="Times New Roman" w:cs="Times New Roman"/>
-                <w:spacing w:val="-1"/>
-              </w:rPr>
-              <w:t>database</w:t>
-            </w:r>
-            <w:proofErr w:type="gramEnd"/>
-          </w:p>
-          <w:p>
-            <w:pPr>
-              <w:rPr>
-                <w:rFonts w:ascii="Times New Roman" w:eastAsia="Times New Roman" w:hAnsi="Times New Roman" w:cs="Times New Roman"/>
-                <w:spacing w:val="-1"/>
-              </w:rPr>
-            </w:pPr>
-            <w:r>
-              <w:rPr>
-                <w:rFonts w:ascii="Times New Roman" w:eastAsia="Times New Roman" w:hAnsi="Times New Roman" w:cs="Times New Roman"/>
-                <w:spacing w:val="-1"/>
-              </w:rPr>
               <w:t>F</w:t>
             </w:r>
             <w:r>
@@ -1198,7 +1182,7 @@
                 <w:rFonts w:ascii="Times New Roman" w:eastAsia="Times New Roman" w:hAnsi="Times New Roman" w:cs="Times New Roman"/>
                 <w:spacing w:val="-1"/>
               </w:rPr>
-              <w:t>ixed st</w:t>
+              <w:t xml:space="preserve">ixed </w:t>
             </w:r>
             <w:proofErr w:type="spellStart"/>
             <w:r>
@@ -1206,7 +1190,7 @@
                 <w:rFonts w:ascii="Times New Roman" w:eastAsia="Times New Roman" w:hAnsi="Times New Roman" w:cs="Times New Roman"/>
                 <w:spacing w:val="-1"/>
               </w:rPr>
-              <w:t>udentPage</w:t>
+              <w:t>studentPage</w:t>
             </w:r>
             <w:proofErr w:type="spellEnd"/>
             <w:r>
@@ -1611,17 +1595,8 @@
                 <w:rFonts w:ascii="Times New Roman" w:eastAsia="Times New Roman" w:hAnsi="Times New Roman" w:cs="Times New Roman"/>
                 <w:spacing w:val="-1"/>
               </w:rPr>
-              <w:t xml:space="preserve">Redirected user to appropriate page after </w:t>
-            </w:r>
-            <w:proofErr w:type="gramStart"/>
-            <w:r>
-              <w:rPr>
-                <w:rFonts w:ascii="Times New Roman" w:eastAsia="Times New Roman" w:hAnsi="Times New Roman" w:cs="Times New Roman"/>
-                <w:spacing w:val="-1"/>
-              </w:rPr>
-              <w:t>login</w:t>
-            </w:r>
-            <w:proofErr w:type="gramEnd"/>
+              <w:t>Redirected user to appropriate page after login</w:t>
+            </w:r>
           </w:p>
           <w:p>
             <w:pPr>
@@ -2494,7 +2469,6 @@
                 <w:bCs/>
                 <w:spacing w:val="-1"/>
               </w:rPr>
-              <w:lastRenderedPageBreak/>
               <w:t>Potential risks</w:t>
             </w:r>
           </w:p>
@@ -2552,6 +2526,7 @@
                 <w:bCs/>
                 <w:spacing w:val="-1"/>
               </w:rPr>
+              <w:lastRenderedPageBreak/>
               <w:t>Mitigations</w:t>
             </w:r>
           </w:p>

</xml_diff>